<commit_message>
How Transformer LLMs Work
</commit_message>
<xml_diff>
--- a/How Transformer LLMs Work/How Transformer LLMs Work.docx
+++ b/How Transformer LLMs Work/How Transformer LLMs Work.docx
@@ -1,6 +1,6 @@
 
 <file path=word/document.xml><?xml version="1.0" encoding="utf-8"?>
-<w:document xmlns:wpc="http://schemas.microsoft.com/office/word/2010/wordprocessingCanvas" xmlns:cx="http://schemas.microsoft.com/office/drawing/2014/chartex" xmlns:cx1="http://schemas.microsoft.com/office/drawing/2015/9/8/chartex" xmlns:cx2="http://schemas.microsoft.com/office/drawing/2015/10/21/chartex" xmlns:cx3="http://schemas.microsoft.com/office/drawing/2016/5/9/chartex" xmlns:cx4="http://schemas.microsoft.com/office/drawing/2016/5/10/chartex" xmlns:cx5="http://schemas.microsoft.com/office/drawing/2016/5/11/chartex" xmlns:cx6="http://schemas.microsoft.com/office/drawing/2016/5/12/chartex" xmlns:cx7="http://schemas.microsoft.com/office/drawing/2016/5/13/chartex" xmlns:cx8="http://schemas.microsoft.com/office/drawing/2016/5/14/chartex" xmlns:mc="http://schemas.openxmlformats.org/markup-compatibility/2006" xmlns:aink="http://schemas.microsoft.com/office/drawing/2016/ink" xmlns:am3d="http://schemas.microsoft.com/office/drawing/2017/model3d" xmlns:o="urn:schemas-microsoft-com:office:office" xmlns:oel="http://schemas.microsoft.com/office/2019/extlst" xmlns:r="http://schemas.openxmlformats.org/officeDocument/2006/relationships" xmlns:m="http://schemas.openxmlformats.org/officeDocument/2006/math" xmlns:v="urn:schemas-microsoft-com:vml" xmlns:wp14="http://schemas.microsoft.com/office/word/2010/wordprocessingDrawing" xmlns:wp="http://schemas.openxmlformats.org/drawingml/2006/wordprocessingDrawing" xmlns:w10="urn:schemas-microsoft-com:office:word" xmlns:w="http://schemas.openxmlformats.org/wordprocessingml/2006/main" xmlns:w14="http://schemas.microsoft.com/office/word/2010/wordml" xmlns:w15="http://schemas.microsoft.com/office/word/2012/wordml" xmlns:w16cex="http://schemas.microsoft.com/office/word/2018/wordml/cex" xmlns:w16cid="http://schemas.microsoft.com/office/word/2016/wordml/cid" xmlns:w16="http://schemas.microsoft.com/office/word/2018/wordml" xmlns:w16du="http://schemas.microsoft.com/office/word/2023/wordml/word16du" xmlns:w16sdtdh="http://schemas.microsoft.com/office/word/2020/wordml/sdtdatahash" xmlns:w16sdtfl="http://schemas.microsoft.com/office/word/2024/wordml/sdtformatlock" xmlns:w16se="http://schemas.microsoft.com/office/word/2015/wordml/symex" xmlns:wpg="http://schemas.microsoft.com/office/word/2010/wordprocessingGroup" xmlns:wpi="http://schemas.microsoft.com/office/word/2010/wordprocessingInk" xmlns:wne="http://schemas.microsoft.com/office/word/2006/wordml" xmlns:wps="http://schemas.microsoft.com/office/word/2010/wordprocessingShape" mc:Ignorable="w14 w15 w16se w16cid w16 w16cex w16sdtdh w16sdtfl w16du wp14">
+<w:document xmlns:wpc="http://schemas.microsoft.com/office/word/2010/wordprocessingCanvas" xmlns:cx="http://schemas.microsoft.com/office/drawing/2014/chartex" xmlns:cx1="http://schemas.microsoft.com/office/drawing/2015/9/8/chartex" xmlns:cx2="http://schemas.microsoft.com/office/drawing/2015/10/21/chartex" xmlns:cx3="http://schemas.microsoft.com/office/drawing/2016/5/9/chartex" xmlns:cx4="http://schemas.microsoft.com/office/drawing/2016/5/10/chartex" xmlns:cx5="http://schemas.microsoft.com/office/drawing/2016/5/11/chartex" xmlns:cx6="http://schemas.microsoft.com/office/drawing/2016/5/12/chartex" xmlns:cx7="http://schemas.microsoft.com/office/drawing/2016/5/13/chartex" xmlns:cx8="http://schemas.microsoft.com/office/drawing/2016/5/14/chartex" xmlns:mc="http://schemas.openxmlformats.org/markup-compatibility/2006" xmlns:aink="http://schemas.microsoft.com/office/drawing/2016/ink" xmlns:am3d="http://schemas.microsoft.com/office/drawing/2017/model3d" xmlns:o="urn:schemas-microsoft-com:office:office" xmlns:oel="http://schemas.microsoft.com/office/2019/extlst" xmlns:r="http://schemas.openxmlformats.org/officeDocument/2006/relationships" xmlns:m="http://schemas.openxmlformats.org/officeDocument/2006/math" xmlns:v="urn:schemas-microsoft-com:vml" xmlns:wp14="http://schemas.microsoft.com/office/word/2010/wordprocessingDrawing" xmlns:wp="http://schemas.openxmlformats.org/drawingml/2006/wordprocessingDrawing" xmlns:w10="urn:schemas-microsoft-com:office:word" xmlns:w="http://schemas.openxmlformats.org/wordprocessingml/2006/main" xmlns:w14="http://schemas.microsoft.com/office/word/2010/wordml" xmlns:w15="http://schemas.microsoft.com/office/word/2012/wordml" xmlns:w16cex="http://schemas.microsoft.com/office/word/2018/wordml/cex" xmlns:w16cid="http://schemas.microsoft.com/office/word/2016/wordml/cid" xmlns:w16="http://schemas.microsoft.com/office/word/2018/wordml" xmlns:w16du="http://schemas.microsoft.com/office/word/2023/wordml/word16du" xmlns:w16sdtdh="http://schemas.microsoft.com/office/word/2020/wordml/sdtdatahash" xmlns:w16se="http://schemas.microsoft.com/office/word/2015/wordml/symex" xmlns:wpg="http://schemas.microsoft.com/office/word/2010/wordprocessingGroup" xmlns:wpi="http://schemas.microsoft.com/office/word/2010/wordprocessingInk" xmlns:wne="http://schemas.microsoft.com/office/word/2006/wordml" xmlns:wps="http://schemas.microsoft.com/office/word/2010/wordprocessingShape" mc:Ignorable="w14 w15 w16se w16cid w16 w16cex w16sdtdh w16du wp14">
   <w:body>
     <w:p>
       <w:pPr>
@@ -74,6 +74,9 @@
     </w:p>
     <w:p>
       <w:r>
+        <w:rPr>
+          <w:noProof/>
+        </w:rPr>
         <w:drawing>
           <wp:inline distT="0" distB="0" distL="0" distR="0" wp14:anchorId="44343410" wp14:editId="0ACD3B3A">
             <wp:extent cx="5731510" cy="3093720"/>
@@ -215,6 +218,9 @@
     </w:p>
     <w:p>
       <w:r>
+        <w:rPr>
+          <w:noProof/>
+        </w:rPr>
         <w:drawing>
           <wp:inline distT="0" distB="0" distL="0" distR="0" wp14:anchorId="1CEAADE8" wp14:editId="125D1983">
             <wp:extent cx="5194300" cy="3683000"/>
@@ -295,9 +301,6 @@
         <w:t>Bag-of-words:</w:t>
       </w:r>
       <w:r>
-        <w:rPr>
-          <w:u w:val="single"/>
-        </w:rPr>
         <w:t xml:space="preserve"> </w:t>
       </w:r>
       <w:r>
@@ -335,6 +338,9 @@
         </w:rPr>
       </w:pPr>
       <w:r>
+        <w:rPr>
+          <w:noProof/>
+        </w:rPr>
         <w:drawing>
           <wp:inline distT="0" distB="0" distL="0" distR="0" wp14:anchorId="67ACB5DB" wp14:editId="78B7EA95">
             <wp:extent cx="5731510" cy="3022600"/>
@@ -406,6 +412,9 @@
         </w:rPr>
       </w:pPr>
       <w:r>
+        <w:rPr>
+          <w:noProof/>
+        </w:rPr>
         <w:lastRenderedPageBreak/>
         <w:drawing>
           <wp:inline distT="0" distB="0" distL="0" distR="0" wp14:anchorId="653E7A4D" wp14:editId="7BB19ED2">
@@ -471,10 +480,7 @@
     </w:p>
     <w:p>
       <w:r>
-        <w:t xml:space="preserve">You can perform the same tokenization process </w:t>
-      </w:r>
-      <w:r>
-        <w:t xml:space="preserve">with another document. Now with 2 sets of tokens, you can create something called a vocabulary. Vocabulary contains all unique words found in both input documents. </w:t>
+        <w:t xml:space="preserve">You can perform the same tokenization process with another document. Now with 2 sets of tokens, you can create something called a vocabulary. Vocabulary contains all unique words found in both input documents. </w:t>
       </w:r>
       <w:r>
         <w:t xml:space="preserve">As such, vocabulary would be lesser than the amount of tokens generated, which is referred to as the vocabulary size. </w:t>
@@ -482,6 +488,9 @@
     </w:p>
     <w:p>
       <w:r>
+        <w:rPr>
+          <w:noProof/>
+        </w:rPr>
         <w:drawing>
           <wp:inline distT="0" distB="0" distL="0" distR="0" wp14:anchorId="1806C834" wp14:editId="313359D5">
             <wp:extent cx="4036132" cy="2565400"/>
@@ -532,6 +541,9 @@
     </w:p>
     <w:p>
       <w:r>
+        <w:rPr>
+          <w:noProof/>
+        </w:rPr>
         <w:lastRenderedPageBreak/>
         <w:drawing>
           <wp:inline distT="0" distB="0" distL="0" distR="0" wp14:anchorId="09788E73" wp14:editId="23933CB8">
@@ -650,18 +662,12 @@
     </w:p>
     <w:p>
       <w:r>
-        <w:t>Bag-of-word</w:t>
-      </w:r>
-      <w:r>
-        <w:t>s has a flaw: It does not consider the semantic nature of text. It considers language to be nothing more than an almost literal bag-of-words, and ignores the semantic nature or meaning of text.</w:t>
-      </w:r>
-    </w:p>
-    <w:p>
-      <w:r>
-        <w:t xml:space="preserve">Word2Vec is one of the first successful attempts at capturing the meaning of text in vector embeddings through neural networks. </w:t>
-      </w:r>
-      <w:r>
-        <w:t xml:space="preserve"> </w:t>
+        <w:t>Bag-of-words has a flaw: It does not consider the semantic nature of text. It considers language to be nothing more than an almost literal bag-of-words, and ignores the semantic nature or meaning of text.</w:t>
+      </w:r>
+    </w:p>
+    <w:p>
+      <w:r>
+        <w:t xml:space="preserve">Word2Vec is one of the first successful attempts at capturing the meaning of text in vector embeddings through neural networks.  </w:t>
       </w:r>
     </w:p>
     <w:p>
@@ -705,6 +711,9 @@
     </w:p>
     <w:p>
       <w:r>
+        <w:rPr>
+          <w:noProof/>
+        </w:rPr>
         <w:drawing>
           <wp:inline distT="0" distB="0" distL="0" distR="0" wp14:anchorId="208FC083" wp14:editId="555339EC">
             <wp:extent cx="4268672" cy="2832100"/>
@@ -792,6 +801,9 @@
     </w:p>
     <w:p>
       <w:r>
+        <w:rPr>
+          <w:noProof/>
+        </w:rPr>
         <w:lastRenderedPageBreak/>
         <w:drawing>
           <wp:inline distT="0" distB="0" distL="0" distR="0" wp14:anchorId="7B284326" wp14:editId="2E2EB59E">
@@ -853,6 +865,572 @@
         <w:t>Assume that you have an embedding for the word “cats”. This embedding has generates values between -1 and 1.</w:t>
       </w:r>
     </w:p>
+    <w:p>
+      <w:r>
+        <w:t xml:space="preserve">Embeddings attempt to capture meaning by representing the properties of words. For instance, the word “cats” might score low on the properties newborn and human and fruits, while scoring high on the property’s animal and plural. </w:t>
+      </w:r>
+    </w:p>
+    <w:p>
+      <w:r>
+        <w:t xml:space="preserve">The number of properties or values </w:t>
+      </w:r>
+      <w:proofErr w:type="spellStart"/>
+      <w:r>
+        <w:t>an</w:t>
+      </w:r>
+      <w:proofErr w:type="spellEnd"/>
+      <w:r>
+        <w:t xml:space="preserve"> embedding has is called the number of dimensions, and is generally a fixed size. </w:t>
+      </w:r>
+    </w:p>
+    <w:p>
+      <w:r>
+        <w:t xml:space="preserve">By doing these for a number of words, you can use these values to get a proxy of the meaning of these words. </w:t>
+      </w:r>
+    </w:p>
+    <w:p>
+      <w:r>
+        <w:t xml:space="preserve">The number of dimensions could be quite large, where it is not uncommon to see embeddings with more than a thousand values. However, in reality, you do not actually know what these properties exactly represent as they are learned from complex mathematical calculations. </w:t>
+      </w:r>
+    </w:p>
+    <w:p>
+      <w:r>
+        <w:t xml:space="preserve">These properties do allow you to compare embeddings and therefore words with one another. Words with similar meaning would be grouped together, whereas different words are further apart. How similar or dissimilar certain words are, depends on the training data. </w:t>
+      </w:r>
+    </w:p>
+    <w:p>
+      <w:pPr>
+        <w:rPr>
+          <w:u w:val="single"/>
+        </w:rPr>
+      </w:pPr>
+      <w:r>
+        <w:rPr>
+          <w:u w:val="single"/>
+        </w:rPr>
+        <w:t>Types of Embeddings</w:t>
+      </w:r>
+    </w:p>
+    <w:p>
+      <w:r>
+        <w:t xml:space="preserve">There are many types of embedding we can use. </w:t>
+      </w:r>
+    </w:p>
+    <w:p>
+      <w:pPr>
+        <w:pStyle w:val="ListParagraph"/>
+        <w:numPr>
+          <w:ilvl w:val="0"/>
+          <w:numId w:val="3"/>
+        </w:numPr>
+      </w:pPr>
+      <w:r>
+        <w:t>Representation Model</w:t>
+      </w:r>
+    </w:p>
+    <w:p>
+      <w:r>
+        <w:t xml:space="preserve">When we talk about a model like Word2Vec that converts textual input to embeddings, we refer to it as a representation model as it attempts to represent text as values. </w:t>
+      </w:r>
+    </w:p>
+    <w:p>
+      <w:pPr>
+        <w:rPr>
+          <w:i/>
+          <w:iCs/>
+          <w:u w:val="single"/>
+        </w:rPr>
+      </w:pPr>
+      <w:r>
+        <w:rPr>
+          <w:i/>
+          <w:iCs/>
+          <w:u w:val="single"/>
+        </w:rPr>
+        <w:t>Token Embedding</w:t>
+      </w:r>
+      <w:r>
+        <w:rPr>
+          <w:i/>
+          <w:iCs/>
+        </w:rPr>
+        <w:t xml:space="preserve">: </w:t>
+      </w:r>
+      <w:r>
+        <w:t xml:space="preserve">Through tokenization, you can split the sentence up into tokens. Note that this procedure is actually not splitting the input by white spaces. The reason for this is that the models that perform tokenization, also called tokenizers, have a fixed vocabulary. As such, they cannot represent all words that exist, but sometimes have to find combination of words. </w:t>
+      </w:r>
+    </w:p>
+    <w:p>
+      <w:r>
+        <w:lastRenderedPageBreak/>
+        <w:t xml:space="preserve">You give the representation model these individual tokens, which in turn generates these embeddings, one for each token. </w:t>
+      </w:r>
+    </w:p>
+    <w:p>
+      <w:r>
+        <w:rPr>
+          <w:i/>
+          <w:iCs/>
+          <w:u w:val="single"/>
+        </w:rPr>
+        <w:t>Word Embeddings</w:t>
+      </w:r>
+      <w:r>
+        <w:t xml:space="preserve">: When you average the embeddings of these tokens, you get a word embedding as it now represents the entire word (vocal + ization). </w:t>
+      </w:r>
+    </w:p>
+    <w:p>
+      <w:r>
+        <w:t xml:space="preserve">Similar techniques can be used for entire sentences to create </w:t>
+      </w:r>
+      <w:r>
+        <w:rPr>
+          <w:i/>
+          <w:iCs/>
+          <w:u w:val="single"/>
+        </w:rPr>
+        <w:t>sentence embeddings</w:t>
+      </w:r>
+      <w:r>
+        <w:t xml:space="preserve">, and the same for longer texts such as documents to create a </w:t>
+      </w:r>
+      <w:r>
+        <w:rPr>
+          <w:i/>
+          <w:iCs/>
+          <w:u w:val="single"/>
+        </w:rPr>
+        <w:t>document embedding</w:t>
+      </w:r>
+      <w:r>
+        <w:t xml:space="preserve">. </w:t>
+      </w:r>
+    </w:p>
+    <w:p/>
+    <w:p>
+      <w:r>
+        <w:br w:type="page"/>
+      </w:r>
+    </w:p>
+    <w:p>
+      <w:pPr>
+        <w:rPr>
+          <w:b/>
+          <w:bCs/>
+          <w:sz w:val="28"/>
+          <w:szCs w:val="28"/>
+          <w:u w:val="single"/>
+        </w:rPr>
+      </w:pPr>
+      <w:r>
+        <w:rPr>
+          <w:b/>
+          <w:bCs/>
+          <w:sz w:val="28"/>
+          <w:szCs w:val="28"/>
+          <w:u w:val="single"/>
+        </w:rPr>
+        <w:lastRenderedPageBreak/>
+        <w:t xml:space="preserve">Lesson </w:t>
+      </w:r>
+      <w:r>
+        <w:rPr>
+          <w:b/>
+          <w:bCs/>
+          <w:sz w:val="28"/>
+          <w:szCs w:val="28"/>
+          <w:u w:val="single"/>
+        </w:rPr>
+        <w:t>3</w:t>
+      </w:r>
+      <w:r>
+        <w:rPr>
+          <w:b/>
+          <w:bCs/>
+          <w:sz w:val="28"/>
+          <w:szCs w:val="28"/>
+          <w:u w:val="single"/>
+        </w:rPr>
+        <w:t xml:space="preserve">: Understanding Language Models: </w:t>
+      </w:r>
+      <w:r>
+        <w:rPr>
+          <w:b/>
+          <w:bCs/>
+          <w:sz w:val="28"/>
+          <w:szCs w:val="28"/>
+          <w:u w:val="single"/>
+        </w:rPr>
+        <w:t>Encoding and Decoding Context with Attention</w:t>
+      </w:r>
+    </w:p>
+    <w:p>
+      <w:r>
+        <w:t>Word2Vec creates stat</w:t>
+      </w:r>
+      <w:r>
+        <w:t>ic embeddings. The same embedding is generated for the word “bank”, regardless of the context. “Bank” can both refer to the river bank, and also the financial bank. Its meaning, and therefore its embedding should change depending on the context. Capturing the text context is important to perform some language tasks, such as translation.</w:t>
+      </w:r>
+    </w:p>
+    <w:p>
+      <w:pPr>
+        <w:rPr>
+          <w:u w:val="single"/>
+        </w:rPr>
+      </w:pPr>
+      <w:r>
+        <w:rPr>
+          <w:u w:val="single"/>
+        </w:rPr>
+        <w:t>Recurrent Neural Networks (RNNs)</w:t>
+      </w:r>
+    </w:p>
+    <w:p>
+      <w:r>
+        <w:t xml:space="preserve">A step in encoding this text was achieved through RNNs. These are variants of neural networks that can model sequences as an additional input. </w:t>
+      </w:r>
+    </w:p>
+    <w:p>
+      <w:r>
+        <w:t xml:space="preserve">To do so, these RNNs are used for 2 tasks, encoding or representing an input sentence, and decoding or generating an output sentence. </w:t>
+      </w:r>
+    </w:p>
+    <w:p>
+      <w:r>
+        <w:t xml:space="preserve">The text is passed through the encoder, which attempts to represent the entire sequence through embeddings. The decoder then uses those embeddings to generate language. </w:t>
+      </w:r>
+    </w:p>
+    <w:p>
+      <w:r>
+        <w:drawing>
+          <wp:inline distT="0" distB="0" distL="0" distR="0" wp14:anchorId="0A405171" wp14:editId="4A56239C">
+            <wp:extent cx="3022600" cy="2155245"/>
+            <wp:effectExtent l="0" t="0" r="0" b="3810"/>
+            <wp:docPr id="372169428" name="Picture 1" descr="A diagram of a language&#10;&#10;Description automatically generated"/>
+            <wp:cNvGraphicFramePr>
+              <a:graphicFrameLocks xmlns:a="http://schemas.openxmlformats.org/drawingml/2006/main" noChangeAspect="1"/>
+            </wp:cNvGraphicFramePr>
+            <a:graphic xmlns:a="http://schemas.openxmlformats.org/drawingml/2006/main">
+              <a:graphicData uri="http://schemas.openxmlformats.org/drawingml/2006/picture">
+                <pic:pic xmlns:pic="http://schemas.openxmlformats.org/drawingml/2006/picture">
+                  <pic:nvPicPr>
+                    <pic:cNvPr id="372169428" name="Picture 1" descr="A diagram of a language&#10;&#10;Description automatically generated"/>
+                    <pic:cNvPicPr/>
+                  </pic:nvPicPr>
+                  <pic:blipFill>
+                    <a:blip r:embed="rId13"/>
+                    <a:stretch>
+                      <a:fillRect/>
+                    </a:stretch>
+                  </pic:blipFill>
+                  <pic:spPr>
+                    <a:xfrm>
+                      <a:off x="0" y="0"/>
+                      <a:ext cx="3045244" cy="2171391"/>
+                    </a:xfrm>
+                    <a:prstGeom prst="rect">
+                      <a:avLst/>
+                    </a:prstGeom>
+                  </pic:spPr>
+                </pic:pic>
+              </a:graphicData>
+            </a:graphic>
+          </wp:inline>
+        </w:drawing>
+      </w:r>
+    </w:p>
+    <w:p>
+      <w:r>
+        <w:t>Each step in this architecture is autoregressive. When generating the next words, this architecture needs to consume all previously generated words.</w:t>
+      </w:r>
+    </w:p>
+    <w:p>
+      <w:r>
+        <w:drawing>
+          <wp:inline distT="0" distB="0" distL="0" distR="0" wp14:anchorId="5710BC99" wp14:editId="0F2E06D2">
+            <wp:extent cx="3543300" cy="1994627"/>
+            <wp:effectExtent l="0" t="0" r="0" b="0"/>
+            <wp:docPr id="1963780710" name="Picture 1" descr="A diagram of steps and steps&#10;&#10;Description automatically generated with medium confidence"/>
+            <wp:cNvGraphicFramePr>
+              <a:graphicFrameLocks xmlns:a="http://schemas.openxmlformats.org/drawingml/2006/main" noChangeAspect="1"/>
+            </wp:cNvGraphicFramePr>
+            <a:graphic xmlns:a="http://schemas.openxmlformats.org/drawingml/2006/main">
+              <a:graphicData uri="http://schemas.openxmlformats.org/drawingml/2006/picture">
+                <pic:pic xmlns:pic="http://schemas.openxmlformats.org/drawingml/2006/picture">
+                  <pic:nvPicPr>
+                    <pic:cNvPr id="1963780710" name="Picture 1" descr="A diagram of steps and steps&#10;&#10;Description automatically generated with medium confidence"/>
+                    <pic:cNvPicPr/>
+                  </pic:nvPicPr>
+                  <pic:blipFill>
+                    <a:blip r:embed="rId14"/>
+                    <a:stretch>
+                      <a:fillRect/>
+                    </a:stretch>
+                  </pic:blipFill>
+                  <pic:spPr>
+                    <a:xfrm>
+                      <a:off x="0" y="0"/>
+                      <a:ext cx="3556661" cy="2002148"/>
+                    </a:xfrm>
+                    <a:prstGeom prst="rect">
+                      <a:avLst/>
+                    </a:prstGeom>
+                  </pic:spPr>
+                </pic:pic>
+              </a:graphicData>
+            </a:graphic>
+          </wp:inline>
+        </w:drawing>
+      </w:r>
+    </w:p>
+    <w:p>
+      <w:r>
+        <w:lastRenderedPageBreak/>
+        <w:t xml:space="preserve">Let’s explore this concept of encoding and decoding </w:t>
+      </w:r>
+      <w:r>
+        <w:t>in a bit more detail.</w:t>
+      </w:r>
+    </w:p>
+    <w:p>
+      <w:r>
+        <w:t xml:space="preserve">You again start with the input sentence “I love Llamas” tokenizes into tokens. We can use Word2Vec to create embeddings as the inputs. Although these embeddings are static by itself, the encoder processes the entire sequence in one go and takes into account the context of the embeddings. </w:t>
+      </w:r>
+    </w:p>
+    <w:p>
+      <w:r>
+        <w:t xml:space="preserve">The encoding aims to represent the input as well as possible, and generates the context in the form of an embedding. This decoder in turn is in charge of generating language, and does so by leveraging the previously generated context embedding to eventually generate the outputs. </w:t>
+      </w:r>
+    </w:p>
+    <w:p>
+      <w:r>
+        <w:t xml:space="preserve">As we explored previously, these output tokens are generated one at a time, which is called autoregressive. This context embedding, however, makes it difficult to deal with longer sentences, since it is merely a single embedding representing the entire input. So the single embedding might fail to capture the entire context of a long and complex sequence. </w:t>
+      </w:r>
+    </w:p>
+    <w:p>
+      <w:pPr>
+        <w:rPr>
+          <w:u w:val="single"/>
+        </w:rPr>
+      </w:pPr>
+      <w:r>
+        <w:rPr>
+          <w:u w:val="single"/>
+        </w:rPr>
+        <w:t>Attention</w:t>
+      </w:r>
+    </w:p>
+    <w:p>
+      <w:r>
+        <w:t>In 2014, a solution called attention was introduced that highly improved upon the original architecture. Attention allows the model to focus on parts of the input sequence that are relevant to one another, or attend to each other and amplify their signal.</w:t>
+      </w:r>
+    </w:p>
+    <w:p>
+      <w:r>
+        <w:t xml:space="preserve">Attention selectively determines which words are most important in a given sentence. </w:t>
+      </w:r>
+    </w:p>
+    <w:p>
+      <w:r>
+        <w:t xml:space="preserve">For example, words with similar meanings (I and </w:t>
+      </w:r>
+      <w:proofErr w:type="spellStart"/>
+      <w:r>
+        <w:t>Ik</w:t>
+      </w:r>
+      <w:proofErr w:type="spellEnd"/>
+      <w:r>
+        <w:t xml:space="preserve"> in Dutch) have higher attention weights since they are more related. </w:t>
+      </w:r>
+      <w:r>
+        <w:t xml:space="preserve">(I and llama) has lower attention weights since they do not relate much to each other in this particular sentence. </w:t>
+      </w:r>
+    </w:p>
+    <w:p>
+      <w:r>
+        <w:drawing>
+          <wp:inline distT="0" distB="0" distL="0" distR="0" wp14:anchorId="16A85009" wp14:editId="6F775D32">
+            <wp:extent cx="2552700" cy="1850122"/>
+            <wp:effectExtent l="0" t="0" r="0" b="4445"/>
+            <wp:docPr id="1364860005" name="Picture 1" descr="A blue and white squares with white text&#10;&#10;Description automatically generated"/>
+            <wp:cNvGraphicFramePr>
+              <a:graphicFrameLocks xmlns:a="http://schemas.openxmlformats.org/drawingml/2006/main" noChangeAspect="1"/>
+            </wp:cNvGraphicFramePr>
+            <a:graphic xmlns:a="http://schemas.openxmlformats.org/drawingml/2006/main">
+              <a:graphicData uri="http://schemas.openxmlformats.org/drawingml/2006/picture">
+                <pic:pic xmlns:pic="http://schemas.openxmlformats.org/drawingml/2006/picture">
+                  <pic:nvPicPr>
+                    <pic:cNvPr id="1364860005" name="Picture 1" descr="A blue and white squares with white text&#10;&#10;Description automatically generated"/>
+                    <pic:cNvPicPr/>
+                  </pic:nvPicPr>
+                  <pic:blipFill>
+                    <a:blip r:embed="rId15"/>
+                    <a:stretch>
+                      <a:fillRect/>
+                    </a:stretch>
+                  </pic:blipFill>
+                  <pic:spPr>
+                    <a:xfrm>
+                      <a:off x="0" y="0"/>
+                      <a:ext cx="2560885" cy="1856054"/>
+                    </a:xfrm>
+                    <a:prstGeom prst="rect">
+                      <a:avLst/>
+                    </a:prstGeom>
+                  </pic:spPr>
+                </pic:pic>
+              </a:graphicData>
+            </a:graphic>
+          </wp:inline>
+        </w:drawing>
+      </w:r>
+    </w:p>
+    <w:p>
+      <w:r>
+        <w:t xml:space="preserve">By adding these attention mechanisms to the decoder step, the RNN can generate signals for each input word in the sequence related to the potential outputs. </w:t>
+      </w:r>
+    </w:p>
+    <w:p>
+      <w:r>
+        <w:t xml:space="preserve">You can again represent the input using Word2Vec embeddings and pass those to the encoder. Instead of passing only a context embedding to the decoder, the hidden states of all input words are passed to the decoder. A stateful word is an internal vector from a </w:t>
+      </w:r>
+      <w:r>
+        <w:lastRenderedPageBreak/>
+        <w:t xml:space="preserve">hidden layer of an RNN that contains the information about the previous words. The decoder then uses the attention mechanism to look at the entire sequence. </w:t>
+      </w:r>
+      <w:r>
+        <w:t xml:space="preserve">Finally this again generates the language. Due to this attention mechanism, the output tends to be much better since now you look at the entire sequence using embeddings for each token or words instead of the smaller and more limited context embedding. So during generation, the model attends to the most relevant inputs. </w:t>
+      </w:r>
+    </w:p>
+    <w:p>
+      <w:r>
+        <w:t>The sequential nature of this architecture precludes parallelization during training of the model.</w:t>
+      </w:r>
+    </w:p>
+    <w:p>
+      <w:r>
+        <w:drawing>
+          <wp:inline distT="0" distB="0" distL="0" distR="0" wp14:anchorId="64820E63" wp14:editId="02770E2E">
+            <wp:extent cx="5731510" cy="2499360"/>
+            <wp:effectExtent l="0" t="0" r="0" b="2540"/>
+            <wp:docPr id="1932911110" name="Picture 1" descr="A diagram of a computer language&#10;&#10;Description automatically generated"/>
+            <wp:cNvGraphicFramePr>
+              <a:graphicFrameLocks xmlns:a="http://schemas.openxmlformats.org/drawingml/2006/main" noChangeAspect="1"/>
+            </wp:cNvGraphicFramePr>
+            <a:graphic xmlns:a="http://schemas.openxmlformats.org/drawingml/2006/main">
+              <a:graphicData uri="http://schemas.openxmlformats.org/drawingml/2006/picture">
+                <pic:pic xmlns:pic="http://schemas.openxmlformats.org/drawingml/2006/picture">
+                  <pic:nvPicPr>
+                    <pic:cNvPr id="1932911110" name="Picture 1" descr="A diagram of a computer language&#10;&#10;Description automatically generated"/>
+                    <pic:cNvPicPr/>
+                  </pic:nvPicPr>
+                  <pic:blipFill>
+                    <a:blip r:embed="rId16"/>
+                    <a:stretch>
+                      <a:fillRect/>
+                    </a:stretch>
+                  </pic:blipFill>
+                  <pic:spPr>
+                    <a:xfrm>
+                      <a:off x="0" y="0"/>
+                      <a:ext cx="5731510" cy="2499360"/>
+                    </a:xfrm>
+                    <a:prstGeom prst="rect">
+                      <a:avLst/>
+                    </a:prstGeom>
+                  </pic:spPr>
+                </pic:pic>
+              </a:graphicData>
+            </a:graphic>
+          </wp:inline>
+        </w:drawing>
+      </w:r>
+    </w:p>
+    <w:p/>
+    <w:p>
+      <w:r>
+        <w:br w:type="page"/>
+      </w:r>
+    </w:p>
+    <w:p>
+      <w:pPr>
+        <w:rPr>
+          <w:b/>
+          <w:bCs/>
+          <w:sz w:val="28"/>
+          <w:szCs w:val="28"/>
+          <w:u w:val="single"/>
+        </w:rPr>
+      </w:pPr>
+      <w:r>
+        <w:rPr>
+          <w:b/>
+          <w:bCs/>
+          <w:sz w:val="28"/>
+          <w:szCs w:val="28"/>
+          <w:u w:val="single"/>
+        </w:rPr>
+        <w:lastRenderedPageBreak/>
+        <w:t xml:space="preserve">Lesson </w:t>
+      </w:r>
+      <w:r>
+        <w:rPr>
+          <w:b/>
+          <w:bCs/>
+          <w:sz w:val="28"/>
+          <w:szCs w:val="28"/>
+          <w:u w:val="single"/>
+        </w:rPr>
+        <w:t>4</w:t>
+      </w:r>
+      <w:r>
+        <w:rPr>
+          <w:b/>
+          <w:bCs/>
+          <w:sz w:val="28"/>
+          <w:szCs w:val="28"/>
+          <w:u w:val="single"/>
+        </w:rPr>
+        <w:t xml:space="preserve">: Understanding Language Models: </w:t>
+      </w:r>
+      <w:r>
+        <w:rPr>
+          <w:b/>
+          <w:bCs/>
+          <w:sz w:val="28"/>
+          <w:szCs w:val="28"/>
+          <w:u w:val="single"/>
+        </w:rPr>
+        <w:t>Transformers</w:t>
+      </w:r>
+    </w:p>
+    <w:p>
+      <w:r>
+        <w:t xml:space="preserve">In this lesson, you will explore how the technique of attention was further developed and to this day still powers many LLMs. </w:t>
+      </w:r>
+    </w:p>
+    <w:p>
+      <w:r>
+        <w:t>The true power of attention and what drives the amazing abilities of most LLMs was first explored in the Attention is All You Need paper. This paper introduces the Transformer’s architecture, which is based solely on attention without the RNN. This architecture allows the model to be trained in parallel, which speeds up calculation significantly compared to the RNN based model which precludes parallelization.</w:t>
+      </w:r>
+    </w:p>
+    <w:p>
+      <w:pPr>
+        <w:rPr>
+          <w:b/>
+          <w:bCs/>
+          <w:u w:val="single"/>
+        </w:rPr>
+      </w:pPr>
+      <w:r>
+        <w:rPr>
+          <w:b/>
+          <w:bCs/>
+          <w:u w:val="single"/>
+        </w:rPr>
+        <w:t>How Transformer Works</w:t>
+      </w:r>
+    </w:p>
     <w:p/>
     <w:sectPr>
       <w:pgSz w:w="11906" w:h="16838"/>
@@ -865,7 +1443,7 @@
 </file>
 
 <file path=word/numbering.xml><?xml version="1.0" encoding="utf-8"?>
-<w:numbering xmlns:wpc="http://schemas.microsoft.com/office/word/2010/wordprocessingCanvas" xmlns:cx="http://schemas.microsoft.com/office/drawing/2014/chartex" xmlns:cx1="http://schemas.microsoft.com/office/drawing/2015/9/8/chartex" xmlns:cx2="http://schemas.microsoft.com/office/drawing/2015/10/21/chartex" xmlns:cx3="http://schemas.microsoft.com/office/drawing/2016/5/9/chartex" xmlns:cx4="http://schemas.microsoft.com/office/drawing/2016/5/10/chartex" xmlns:cx5="http://schemas.microsoft.com/office/drawing/2016/5/11/chartex" xmlns:cx6="http://schemas.microsoft.com/office/drawing/2016/5/12/chartex" xmlns:cx7="http://schemas.microsoft.com/office/drawing/2016/5/13/chartex" xmlns:cx8="http://schemas.microsoft.com/office/drawing/2016/5/14/chartex" xmlns:mc="http://schemas.openxmlformats.org/markup-compatibility/2006" xmlns:aink="http://schemas.microsoft.com/office/drawing/2016/ink" xmlns:am3d="http://schemas.microsoft.com/office/drawing/2017/model3d" xmlns:o="urn:schemas-microsoft-com:office:office" xmlns:oel="http://schemas.microsoft.com/office/2019/extlst" xmlns:r="http://schemas.openxmlformats.org/officeDocument/2006/relationships" xmlns:m="http://schemas.openxmlformats.org/officeDocument/2006/math" xmlns:v="urn:schemas-microsoft-com:vml" xmlns:wp14="http://schemas.microsoft.com/office/word/2010/wordprocessingDrawing" xmlns:wp="http://schemas.openxmlformats.org/drawingml/2006/wordprocessingDrawing" xmlns:w10="urn:schemas-microsoft-com:office:word" xmlns:w="http://schemas.openxmlformats.org/wordprocessingml/2006/main" xmlns:w14="http://schemas.microsoft.com/office/word/2010/wordml" xmlns:w15="http://schemas.microsoft.com/office/word/2012/wordml" xmlns:w16cex="http://schemas.microsoft.com/office/word/2018/wordml/cex" xmlns:w16cid="http://schemas.microsoft.com/office/word/2016/wordml/cid" xmlns:w16="http://schemas.microsoft.com/office/word/2018/wordml" xmlns:w16du="http://schemas.microsoft.com/office/word/2023/wordml/word16du" xmlns:w16sdtdh="http://schemas.microsoft.com/office/word/2020/wordml/sdtdatahash" xmlns:w16sdtfl="http://schemas.microsoft.com/office/word/2024/wordml/sdtformatlock" xmlns:w16se="http://schemas.microsoft.com/office/word/2015/wordml/symex" xmlns:wpg="http://schemas.microsoft.com/office/word/2010/wordprocessingGroup" xmlns:wpi="http://schemas.microsoft.com/office/word/2010/wordprocessingInk" xmlns:wne="http://schemas.microsoft.com/office/word/2006/wordml" xmlns:wps="http://schemas.microsoft.com/office/word/2010/wordprocessingShape" mc:Ignorable="w14 w15 w16se w16cid w16 w16cex w16sdtdh w16sdtfl w16du wp14">
+<w:numbering xmlns:wpc="http://schemas.microsoft.com/office/word/2010/wordprocessingCanvas" xmlns:cx="http://schemas.microsoft.com/office/drawing/2014/chartex" xmlns:cx1="http://schemas.microsoft.com/office/drawing/2015/9/8/chartex" xmlns:cx2="http://schemas.microsoft.com/office/drawing/2015/10/21/chartex" xmlns:cx3="http://schemas.microsoft.com/office/drawing/2016/5/9/chartex" xmlns:cx4="http://schemas.microsoft.com/office/drawing/2016/5/10/chartex" xmlns:cx5="http://schemas.microsoft.com/office/drawing/2016/5/11/chartex" xmlns:cx6="http://schemas.microsoft.com/office/drawing/2016/5/12/chartex" xmlns:cx7="http://schemas.microsoft.com/office/drawing/2016/5/13/chartex" xmlns:cx8="http://schemas.microsoft.com/office/drawing/2016/5/14/chartex" xmlns:mc="http://schemas.openxmlformats.org/markup-compatibility/2006" xmlns:aink="http://schemas.microsoft.com/office/drawing/2016/ink" xmlns:am3d="http://schemas.microsoft.com/office/drawing/2017/model3d" xmlns:o="urn:schemas-microsoft-com:office:office" xmlns:oel="http://schemas.microsoft.com/office/2019/extlst" xmlns:r="http://schemas.openxmlformats.org/officeDocument/2006/relationships" xmlns:m="http://schemas.openxmlformats.org/officeDocument/2006/math" xmlns:v="urn:schemas-microsoft-com:vml" xmlns:wp14="http://schemas.microsoft.com/office/word/2010/wordprocessingDrawing" xmlns:wp="http://schemas.openxmlformats.org/drawingml/2006/wordprocessingDrawing" xmlns:w10="urn:schemas-microsoft-com:office:word" xmlns:w="http://schemas.openxmlformats.org/wordprocessingml/2006/main" xmlns:w14="http://schemas.microsoft.com/office/word/2010/wordml" xmlns:w15="http://schemas.microsoft.com/office/word/2012/wordml" xmlns:w16cex="http://schemas.microsoft.com/office/word/2018/wordml/cex" xmlns:w16cid="http://schemas.microsoft.com/office/word/2016/wordml/cid" xmlns:w16="http://schemas.microsoft.com/office/word/2018/wordml" xmlns:w16du="http://schemas.microsoft.com/office/word/2023/wordml/word16du" xmlns:w16sdtdh="http://schemas.microsoft.com/office/word/2020/wordml/sdtdatahash" xmlns:w16se="http://schemas.microsoft.com/office/word/2015/wordml/symex" xmlns:wpg="http://schemas.microsoft.com/office/word/2010/wordprocessingGroup" xmlns:wpi="http://schemas.microsoft.com/office/word/2010/wordprocessingInk" xmlns:wne="http://schemas.microsoft.com/office/word/2006/wordml" xmlns:wps="http://schemas.microsoft.com/office/word/2010/wordprocessingShape" mc:Ignorable="w14 w15 w16se w16cid w16 w16cex w16sdtdh w16du wp14">
   <w:abstractNum w:abstractNumId="0" w15:restartNumberingAfterBreak="0">
     <w:nsid w:val="21AA202D"/>
     <w:multiLevelType w:val="hybridMultilevel"/>
@@ -979,14 +1557,198 @@
       </w:rPr>
     </w:lvl>
   </w:abstractNum>
+  <w:abstractNum w:abstractNumId="1" w15:restartNumberingAfterBreak="0">
+    <w:nsid w:val="72A3151E"/>
+    <w:multiLevelType w:val="hybridMultilevel"/>
+    <w:tmpl w:val="F3B05BD0"/>
+    <w:lvl w:ilvl="0" w:tplc="0409000F">
+      <w:start w:val="1"/>
+      <w:numFmt w:val="decimal"/>
+      <w:lvlText w:val="%1."/>
+      <w:lvlJc w:val="left"/>
+      <w:pPr>
+        <w:ind w:left="720" w:hanging="360"/>
+      </w:pPr>
+      <w:rPr>
+        <w:rFonts w:hint="default"/>
+      </w:rPr>
+    </w:lvl>
+    <w:lvl w:ilvl="1" w:tplc="04090019" w:tentative="1">
+      <w:start w:val="1"/>
+      <w:numFmt w:val="lowerLetter"/>
+      <w:lvlText w:val="%2."/>
+      <w:lvlJc w:val="left"/>
+      <w:pPr>
+        <w:ind w:left="1440" w:hanging="360"/>
+      </w:pPr>
+    </w:lvl>
+    <w:lvl w:ilvl="2" w:tplc="0409001B" w:tentative="1">
+      <w:start w:val="1"/>
+      <w:numFmt w:val="lowerRoman"/>
+      <w:lvlText w:val="%3."/>
+      <w:lvlJc w:val="right"/>
+      <w:pPr>
+        <w:ind w:left="2160" w:hanging="180"/>
+      </w:pPr>
+    </w:lvl>
+    <w:lvl w:ilvl="3" w:tplc="0409000F" w:tentative="1">
+      <w:start w:val="1"/>
+      <w:numFmt w:val="decimal"/>
+      <w:lvlText w:val="%4."/>
+      <w:lvlJc w:val="left"/>
+      <w:pPr>
+        <w:ind w:left="2880" w:hanging="360"/>
+      </w:pPr>
+    </w:lvl>
+    <w:lvl w:ilvl="4" w:tplc="04090019" w:tentative="1">
+      <w:start w:val="1"/>
+      <w:numFmt w:val="lowerLetter"/>
+      <w:lvlText w:val="%5."/>
+      <w:lvlJc w:val="left"/>
+      <w:pPr>
+        <w:ind w:left="3600" w:hanging="360"/>
+      </w:pPr>
+    </w:lvl>
+    <w:lvl w:ilvl="5" w:tplc="0409001B" w:tentative="1">
+      <w:start w:val="1"/>
+      <w:numFmt w:val="lowerRoman"/>
+      <w:lvlText w:val="%6."/>
+      <w:lvlJc w:val="right"/>
+      <w:pPr>
+        <w:ind w:left="4320" w:hanging="180"/>
+      </w:pPr>
+    </w:lvl>
+    <w:lvl w:ilvl="6" w:tplc="0409000F" w:tentative="1">
+      <w:start w:val="1"/>
+      <w:numFmt w:val="decimal"/>
+      <w:lvlText w:val="%7."/>
+      <w:lvlJc w:val="left"/>
+      <w:pPr>
+        <w:ind w:left="5040" w:hanging="360"/>
+      </w:pPr>
+    </w:lvl>
+    <w:lvl w:ilvl="7" w:tplc="04090019" w:tentative="1">
+      <w:start w:val="1"/>
+      <w:numFmt w:val="lowerLetter"/>
+      <w:lvlText w:val="%8."/>
+      <w:lvlJc w:val="left"/>
+      <w:pPr>
+        <w:ind w:left="5760" w:hanging="360"/>
+      </w:pPr>
+    </w:lvl>
+    <w:lvl w:ilvl="8" w:tplc="0409001B" w:tentative="1">
+      <w:start w:val="1"/>
+      <w:numFmt w:val="lowerRoman"/>
+      <w:lvlText w:val="%9."/>
+      <w:lvlJc w:val="right"/>
+      <w:pPr>
+        <w:ind w:left="6480" w:hanging="180"/>
+      </w:pPr>
+    </w:lvl>
+  </w:abstractNum>
+  <w:abstractNum w:abstractNumId="2" w15:restartNumberingAfterBreak="0">
+    <w:nsid w:val="74967202"/>
+    <w:multiLevelType w:val="hybridMultilevel"/>
+    <w:tmpl w:val="9808D516"/>
+    <w:lvl w:ilvl="0" w:tplc="0409000F">
+      <w:start w:val="1"/>
+      <w:numFmt w:val="decimal"/>
+      <w:lvlText w:val="%1."/>
+      <w:lvlJc w:val="left"/>
+      <w:pPr>
+        <w:ind w:left="720" w:hanging="360"/>
+      </w:pPr>
+      <w:rPr>
+        <w:rFonts w:hint="default"/>
+      </w:rPr>
+    </w:lvl>
+    <w:lvl w:ilvl="1" w:tplc="04090019" w:tentative="1">
+      <w:start w:val="1"/>
+      <w:numFmt w:val="lowerLetter"/>
+      <w:lvlText w:val="%2."/>
+      <w:lvlJc w:val="left"/>
+      <w:pPr>
+        <w:ind w:left="1440" w:hanging="360"/>
+      </w:pPr>
+    </w:lvl>
+    <w:lvl w:ilvl="2" w:tplc="0409001B" w:tentative="1">
+      <w:start w:val="1"/>
+      <w:numFmt w:val="lowerRoman"/>
+      <w:lvlText w:val="%3."/>
+      <w:lvlJc w:val="right"/>
+      <w:pPr>
+        <w:ind w:left="2160" w:hanging="180"/>
+      </w:pPr>
+    </w:lvl>
+    <w:lvl w:ilvl="3" w:tplc="0409000F" w:tentative="1">
+      <w:start w:val="1"/>
+      <w:numFmt w:val="decimal"/>
+      <w:lvlText w:val="%4."/>
+      <w:lvlJc w:val="left"/>
+      <w:pPr>
+        <w:ind w:left="2880" w:hanging="360"/>
+      </w:pPr>
+    </w:lvl>
+    <w:lvl w:ilvl="4" w:tplc="04090019" w:tentative="1">
+      <w:start w:val="1"/>
+      <w:numFmt w:val="lowerLetter"/>
+      <w:lvlText w:val="%5."/>
+      <w:lvlJc w:val="left"/>
+      <w:pPr>
+        <w:ind w:left="3600" w:hanging="360"/>
+      </w:pPr>
+    </w:lvl>
+    <w:lvl w:ilvl="5" w:tplc="0409001B" w:tentative="1">
+      <w:start w:val="1"/>
+      <w:numFmt w:val="lowerRoman"/>
+      <w:lvlText w:val="%6."/>
+      <w:lvlJc w:val="right"/>
+      <w:pPr>
+        <w:ind w:left="4320" w:hanging="180"/>
+      </w:pPr>
+    </w:lvl>
+    <w:lvl w:ilvl="6" w:tplc="0409000F" w:tentative="1">
+      <w:start w:val="1"/>
+      <w:numFmt w:val="decimal"/>
+      <w:lvlText w:val="%7."/>
+      <w:lvlJc w:val="left"/>
+      <w:pPr>
+        <w:ind w:left="5040" w:hanging="360"/>
+      </w:pPr>
+    </w:lvl>
+    <w:lvl w:ilvl="7" w:tplc="04090019" w:tentative="1">
+      <w:start w:val="1"/>
+      <w:numFmt w:val="lowerLetter"/>
+      <w:lvlText w:val="%8."/>
+      <w:lvlJc w:val="left"/>
+      <w:pPr>
+        <w:ind w:left="5760" w:hanging="360"/>
+      </w:pPr>
+    </w:lvl>
+    <w:lvl w:ilvl="8" w:tplc="0409001B" w:tentative="1">
+      <w:start w:val="1"/>
+      <w:numFmt w:val="lowerRoman"/>
+      <w:lvlText w:val="%9."/>
+      <w:lvlJc w:val="right"/>
+      <w:pPr>
+        <w:ind w:left="6480" w:hanging="180"/>
+      </w:pPr>
+    </w:lvl>
+  </w:abstractNum>
   <w:num w:numId="1" w16cid:durableId="635262631">
     <w:abstractNumId w:val="0"/>
+  </w:num>
+  <w:num w:numId="2" w16cid:durableId="667292708">
+    <w:abstractNumId w:val="2"/>
+  </w:num>
+  <w:num w:numId="3" w16cid:durableId="1089037671">
+    <w:abstractNumId w:val="1"/>
   </w:num>
 </w:numbering>
 </file>
 
 <file path=word/styles.xml><?xml version="1.0" encoding="utf-8"?>
-<w:styles xmlns:mc="http://schemas.openxmlformats.org/markup-compatibility/2006" xmlns:r="http://schemas.openxmlformats.org/officeDocument/2006/relationships" xmlns:w="http://schemas.openxmlformats.org/wordprocessingml/2006/main" xmlns:w14="http://schemas.microsoft.com/office/word/2010/wordml" xmlns:w15="http://schemas.microsoft.com/office/word/2012/wordml" xmlns:w16cex="http://schemas.microsoft.com/office/word/2018/wordml/cex" xmlns:w16cid="http://schemas.microsoft.com/office/word/2016/wordml/cid" xmlns:w16="http://schemas.microsoft.com/office/word/2018/wordml" xmlns:w16du="http://schemas.microsoft.com/office/word/2023/wordml/word16du" xmlns:w16sdtdh="http://schemas.microsoft.com/office/word/2020/wordml/sdtdatahash" xmlns:w16sdtfl="http://schemas.microsoft.com/office/word/2024/wordml/sdtformatlock" xmlns:w16se="http://schemas.microsoft.com/office/word/2015/wordml/symex" mc:Ignorable="w14 w15 w16se w16cid w16 w16cex w16sdtdh w16sdtfl w16du">
+<w:styles xmlns:mc="http://schemas.openxmlformats.org/markup-compatibility/2006" xmlns:r="http://schemas.openxmlformats.org/officeDocument/2006/relationships" xmlns:w="http://schemas.openxmlformats.org/wordprocessingml/2006/main" xmlns:w14="http://schemas.microsoft.com/office/word/2010/wordml" xmlns:w15="http://schemas.microsoft.com/office/word/2012/wordml" xmlns:w16cex="http://schemas.microsoft.com/office/word/2018/wordml/cex" xmlns:w16cid="http://schemas.microsoft.com/office/word/2016/wordml/cid" xmlns:w16="http://schemas.microsoft.com/office/word/2018/wordml" xmlns:w16du="http://schemas.microsoft.com/office/word/2023/wordml/word16du" xmlns:w16sdtdh="http://schemas.microsoft.com/office/word/2020/wordml/sdtdatahash" xmlns:w16se="http://schemas.microsoft.com/office/word/2015/wordml/symex" mc:Ignorable="w14 w15 w16se w16cid w16 w16cex w16sdtdh w16du">
   <w:docDefaults>
     <w:rPrDefault>
       <w:rPr>

</xml_diff>